<commit_message>
small change to the figure. working on the second figure.
</commit_message>
<xml_diff>
--- a/Figures/Supplementary/09_Error_vs_Wavelength/test/Report on the error.docx
+++ b/Figures/Supplementary/09_Error_vs_Wavelength/test/Report on the error.docx
@@ -1,6 +1,6 @@
 
 <file path=word/document.xml><?xml version="1.0" encoding="utf-8"?>
-<w:document xmlns:wpc="http://schemas.microsoft.com/office/word/2010/wordprocessingCanvas" xmlns:cx="http://schemas.microsoft.com/office/drawing/2014/chartex" xmlns:cx1="http://schemas.microsoft.com/office/drawing/2015/9/8/chartex" xmlns:mc="http://schemas.openxmlformats.org/markup-compatibility/2006" xmlns:o="urn:schemas-microsoft-com:office:office" xmlns:r="http://schemas.openxmlformats.org/officeDocument/2006/relationships" xmlns:m="http://schemas.openxmlformats.org/officeDocument/2006/math" xmlns:v="urn:schemas-microsoft-com:vml" xmlns:wp14="http://schemas.microsoft.com/office/word/2010/wordprocessingDrawing" xmlns:wp="http://schemas.openxmlformats.org/drawingml/2006/wordprocessingDrawing" xmlns:w10="urn:schemas-microsoft-com:office:word" xmlns:w="http://schemas.openxmlformats.org/wordprocessingml/2006/main" xmlns:w14="http://schemas.microsoft.com/office/word/2010/wordml" xmlns:w15="http://schemas.microsoft.com/office/word/2012/wordml" xmlns:w16se="http://schemas.microsoft.com/office/word/2015/wordml/symex" xmlns:wpg="http://schemas.microsoft.com/office/word/2010/wordprocessingGroup" xmlns:wpi="http://schemas.microsoft.com/office/word/2010/wordprocessingInk" xmlns:wne="http://schemas.microsoft.com/office/word/2006/wordml" xmlns:wps="http://schemas.microsoft.com/office/word/2010/wordprocessingShape" mc:Ignorable="w14 w15 w16se wp14">
+<w:document xmlns:wpc="http://schemas.microsoft.com/office/word/2010/wordprocessingCanvas" xmlns:cx="http://schemas.microsoft.com/office/drawing/2014/chartex" xmlns:mc="http://schemas.openxmlformats.org/markup-compatibility/2006" xmlns:o="urn:schemas-microsoft-com:office:office" xmlns:r="http://schemas.openxmlformats.org/officeDocument/2006/relationships" xmlns:m="http://schemas.openxmlformats.org/officeDocument/2006/math" xmlns:v="urn:schemas-microsoft-com:vml" xmlns:wp14="http://schemas.microsoft.com/office/word/2010/wordprocessingDrawing" xmlns:wp="http://schemas.openxmlformats.org/drawingml/2006/wordprocessingDrawing" xmlns:w10="urn:schemas-microsoft-com:office:word" xmlns:w="http://schemas.openxmlformats.org/wordprocessingml/2006/main" xmlns:w14="http://schemas.microsoft.com/office/word/2010/wordml" xmlns:w15="http://schemas.microsoft.com/office/word/2012/wordml" xmlns:w16se="http://schemas.microsoft.com/office/word/2015/wordml/symex" xmlns:wpg="http://schemas.microsoft.com/office/word/2010/wordprocessingGroup" xmlns:wpi="http://schemas.microsoft.com/office/word/2010/wordprocessingInk" xmlns:wne="http://schemas.microsoft.com/office/word/2006/wordml" xmlns:wps="http://schemas.microsoft.com/office/word/2010/wordprocessingShape" mc:Ignorable="w14 w15 w16se wp14">
   <w:body>
     <w:p>
       <w:r>
@@ -32,6 +32,7 @@
       <w:r>
         <w:rPr>
           <w:noProof/>
+          <w:lang w:val="en-GB" w:eastAsia="en-GB"/>
         </w:rPr>
         <w:drawing>
           <wp:inline distT="0" distB="0" distL="0" distR="0">
@@ -199,7 +200,22 @@
           <w:rPr>
             <w:rFonts w:ascii="Cambria Math" w:hAnsi="Cambria Math"/>
           </w:rPr>
-          <m:t>=exp(E/\Delta)</m:t>
+          <m:t>=exp(E/</m:t>
+        </m:r>
+        <m:r>
+          <m:rPr>
+            <m:sty m:val="p"/>
+          </m:rPr>
+          <w:rPr>
+            <w:rFonts w:ascii="Cambria Math" w:hAnsi="Cambria Math"/>
+          </w:rPr>
+          <m:t>Δ</m:t>
+        </m:r>
+        <m:r>
+          <w:rPr>
+            <w:rFonts w:ascii="Cambria Math" w:hAnsi="Cambria Math"/>
+          </w:rPr>
+          <m:t>)</m:t>
         </m:r>
       </m:oMath>
       <w:r>
@@ -425,6 +441,8 @@
       <w:r>
         <w:t>I fit the spectra above with this expression to extract the value of delta.</w:t>
       </w:r>
+      <w:bookmarkStart w:id="0" w:name="_GoBack"/>
+      <w:bookmarkEnd w:id="0"/>
     </w:p>
     <w:p>
       <m:oMathPara>
@@ -450,7 +468,15 @@
     <w:p>
       <w:r>
         <w:lastRenderedPageBreak/>
-        <w:t>With this value of delta I fit the plasmon for each NR</w:t>
+        <w:t xml:space="preserve">With this value of </w:t>
+      </w:r>
+      <w:proofErr w:type="gramStart"/>
+      <w:r>
+        <w:t>delta</w:t>
+      </w:r>
+      <w:proofErr w:type="gramEnd"/>
+      <w:r>
+        <w:t xml:space="preserve"> I fit the plasmon for each NR</w:t>
       </w:r>
     </w:p>
     <w:p/>
@@ -473,6 +499,7 @@
             <w:r>
               <w:rPr>
                 <w:noProof/>
+                <w:lang w:val="en-GB" w:eastAsia="en-GB"/>
               </w:rPr>
               <w:drawing>
                 <wp:inline distT="0" distB="0" distL="0" distR="0" wp14:anchorId="4E3E15B8" wp14:editId="3ED412DA">
@@ -533,6 +560,7 @@
             <w:r>
               <w:rPr>
                 <w:noProof/>
+                <w:lang w:val="en-GB" w:eastAsia="en-GB"/>
               </w:rPr>
               <w:drawing>
                 <wp:inline distT="0" distB="0" distL="0" distR="0" wp14:anchorId="19D0D603" wp14:editId="7BAEF007">
@@ -595,6 +623,7 @@
             <w:r>
               <w:rPr>
                 <w:noProof/>
+                <w:lang w:val="en-GB" w:eastAsia="en-GB"/>
               </w:rPr>
               <w:drawing>
                 <wp:inline distT="0" distB="0" distL="0" distR="0">
@@ -655,6 +684,7 @@
             <w:r>
               <w:rPr>
                 <w:noProof/>
+                <w:lang w:val="en-GB" w:eastAsia="en-GB"/>
               </w:rPr>
               <w:drawing>
                 <wp:inline distT="0" distB="0" distL="0" distR="0">
@@ -717,6 +747,7 @@
             <w:r>
               <w:rPr>
                 <w:noProof/>
+                <w:lang w:val="en-GB" w:eastAsia="en-GB"/>
               </w:rPr>
               <w:drawing>
                 <wp:inline distT="0" distB="0" distL="0" distR="0">
@@ -780,20 +811,23 @@
     <w:p/>
     <w:p/>
     <w:p/>
-    <w:p>
-      <w:bookmarkStart w:id="0" w:name="_GoBack"/>
-      <w:bookmarkEnd w:id="0"/>
-    </w:p>
+    <w:p/>
     <w:p>
       <w:r>
         <w:lastRenderedPageBreak/>
-        <w:t>With this value for the background I take the data from the python notebook and fit the SPR</w:t>
+        <w:t xml:space="preserve">With this value for the background I take the data from the python notebook and fit the </w:t>
       </w:r>
+      <w:proofErr w:type="spellStart"/>
+      <w:r>
+        <w:t>SPR</w:t>
+      </w:r>
+      <w:proofErr w:type="spellEnd"/>
     </w:p>
     <w:p>
       <w:r>
         <w:rPr>
           <w:noProof/>
+          <w:lang w:val="en-GB" w:eastAsia="en-GB"/>
         </w:rPr>
         <w:drawing>
           <wp:inline distT="0" distB="0" distL="0" distR="0">
@@ -847,7 +881,15 @@
     </w:p>
     <w:p>
       <w:r>
-        <w:t>Then I used our model with the extracted spr parameters to fit the AS part and get the temperature</w:t>
+        <w:t xml:space="preserve">Then I used our model with the extracted </w:t>
+      </w:r>
+      <w:proofErr w:type="spellStart"/>
+      <w:r>
+        <w:t>spr</w:t>
+      </w:r>
+      <w:proofErr w:type="spellEnd"/>
+      <w:r>
+        <w:t xml:space="preserve"> parameters to fit the AS part and get the temperature</w:t>
       </w:r>
     </w:p>
     <w:tbl>
@@ -869,6 +911,7 @@
             <w:r>
               <w:rPr>
                 <w:noProof/>
+                <w:lang w:val="en-GB" w:eastAsia="en-GB"/>
               </w:rPr>
               <w:drawing>
                 <wp:inline distT="0" distB="0" distL="0" distR="0">
@@ -929,6 +972,7 @@
             <w:r>
               <w:rPr>
                 <w:noProof/>
+                <w:lang w:val="en-GB" w:eastAsia="en-GB"/>
               </w:rPr>
               <w:drawing>
                 <wp:inline distT="0" distB="0" distL="0" distR="0">
@@ -991,6 +1035,7 @@
             <w:r>
               <w:rPr>
                 <w:noProof/>
+                <w:lang w:val="en-GB" w:eastAsia="en-GB"/>
               </w:rPr>
               <w:drawing>
                 <wp:inline distT="0" distB="0" distL="0" distR="0">
@@ -1051,6 +1096,7 @@
             <w:r>
               <w:rPr>
                 <w:noProof/>
+                <w:lang w:val="en-GB" w:eastAsia="en-GB"/>
               </w:rPr>
               <w:drawing>
                 <wp:inline distT="0" distB="0" distL="0" distR="0">
@@ -1118,6 +1164,7 @@
             <w:r>
               <w:rPr>
                 <w:noProof/>
+                <w:lang w:val="en-GB" w:eastAsia="en-GB"/>
               </w:rPr>
               <w:lastRenderedPageBreak/>
               <w:drawing>
@@ -1184,6 +1231,7 @@
             <w:r>
               <w:rPr>
                 <w:noProof/>
+                <w:lang w:val="en-GB" w:eastAsia="en-GB"/>
               </w:rPr>
               <w:drawing>
                 <wp:inline distT="0" distB="0" distL="0" distR="0">
@@ -1251,6 +1299,7 @@
             <w:r>
               <w:rPr>
                 <w:noProof/>
+                <w:lang w:val="en-GB" w:eastAsia="en-GB"/>
               </w:rPr>
               <w:drawing>
                 <wp:inline distT="0" distB="0" distL="0" distR="0">
@@ -1325,6 +1374,7 @@
       <w:r>
         <w:rPr>
           <w:noProof/>
+          <w:lang w:val="en-GB" w:eastAsia="en-GB"/>
         </w:rPr>
         <w:drawing>
           <wp:inline distT="0" distB="0" distL="0" distR="0">
@@ -1388,7 +1438,7 @@
 </file>
 
 <file path=word/endnotes.xml><?xml version="1.0" encoding="utf-8"?>
-<w:endnotes xmlns:wpc="http://schemas.microsoft.com/office/word/2010/wordprocessingCanvas" xmlns:cx="http://schemas.microsoft.com/office/drawing/2014/chartex" xmlns:cx1="http://schemas.microsoft.com/office/drawing/2015/9/8/chartex" xmlns:mc="http://schemas.openxmlformats.org/markup-compatibility/2006" xmlns:o="urn:schemas-microsoft-com:office:office" xmlns:r="http://schemas.openxmlformats.org/officeDocument/2006/relationships" xmlns:m="http://schemas.openxmlformats.org/officeDocument/2006/math" xmlns:v="urn:schemas-microsoft-com:vml" xmlns:wp14="http://schemas.microsoft.com/office/word/2010/wordprocessingDrawing" xmlns:wp="http://schemas.openxmlformats.org/drawingml/2006/wordprocessingDrawing" xmlns:w10="urn:schemas-microsoft-com:office:word" xmlns:w="http://schemas.openxmlformats.org/wordprocessingml/2006/main" xmlns:w14="http://schemas.microsoft.com/office/word/2010/wordml" xmlns:w15="http://schemas.microsoft.com/office/word/2012/wordml" xmlns:w16se="http://schemas.microsoft.com/office/word/2015/wordml/symex" xmlns:wpg="http://schemas.microsoft.com/office/word/2010/wordprocessingGroup" xmlns:wpi="http://schemas.microsoft.com/office/word/2010/wordprocessingInk" xmlns:wne="http://schemas.microsoft.com/office/word/2006/wordml" xmlns:wps="http://schemas.microsoft.com/office/word/2010/wordprocessingShape" mc:Ignorable="w14 w15 w16se wp14">
+<w:endnotes xmlns:wpc="http://schemas.microsoft.com/office/word/2010/wordprocessingCanvas" xmlns:cx="http://schemas.microsoft.com/office/drawing/2014/chartex" xmlns:mc="http://schemas.openxmlformats.org/markup-compatibility/2006" xmlns:o="urn:schemas-microsoft-com:office:office" xmlns:r="http://schemas.openxmlformats.org/officeDocument/2006/relationships" xmlns:m="http://schemas.openxmlformats.org/officeDocument/2006/math" xmlns:v="urn:schemas-microsoft-com:vml" xmlns:wp14="http://schemas.microsoft.com/office/word/2010/wordprocessingDrawing" xmlns:wp="http://schemas.openxmlformats.org/drawingml/2006/wordprocessingDrawing" xmlns:w10="urn:schemas-microsoft-com:office:word" xmlns:w="http://schemas.openxmlformats.org/wordprocessingml/2006/main" xmlns:w14="http://schemas.microsoft.com/office/word/2010/wordml" xmlns:w15="http://schemas.microsoft.com/office/word/2012/wordml" xmlns:w16se="http://schemas.microsoft.com/office/word/2015/wordml/symex" xmlns:wpg="http://schemas.microsoft.com/office/word/2010/wordprocessingGroup" xmlns:wpi="http://schemas.microsoft.com/office/word/2010/wordprocessingInk" xmlns:wne="http://schemas.microsoft.com/office/word/2006/wordml" xmlns:wps="http://schemas.microsoft.com/office/word/2010/wordprocessingShape" mc:Ignorable="w14 w15 w16se wp14">
   <w:endnote w:type="separator" w:id="-1">
     <w:p>
       <w:pPr>
@@ -1413,7 +1463,7 @@
 </file>
 
 <file path=word/footer1.xml><?xml version="1.0" encoding="utf-8"?>
-<w:ftr xmlns:wpc="http://schemas.microsoft.com/office/word/2010/wordprocessingCanvas" xmlns:cx="http://schemas.microsoft.com/office/drawing/2014/chartex" xmlns:cx1="http://schemas.microsoft.com/office/drawing/2015/9/8/chartex" xmlns:mc="http://schemas.openxmlformats.org/markup-compatibility/2006" xmlns:o="urn:schemas-microsoft-com:office:office" xmlns:r="http://schemas.openxmlformats.org/officeDocument/2006/relationships" xmlns:m="http://schemas.openxmlformats.org/officeDocument/2006/math" xmlns:v="urn:schemas-microsoft-com:vml" xmlns:wp14="http://schemas.microsoft.com/office/word/2010/wordprocessingDrawing" xmlns:wp="http://schemas.openxmlformats.org/drawingml/2006/wordprocessingDrawing" xmlns:w10="urn:schemas-microsoft-com:office:word" xmlns:w="http://schemas.openxmlformats.org/wordprocessingml/2006/main" xmlns:w14="http://schemas.microsoft.com/office/word/2010/wordml" xmlns:w15="http://schemas.microsoft.com/office/word/2012/wordml" xmlns:w16se="http://schemas.microsoft.com/office/word/2015/wordml/symex" xmlns:wpg="http://schemas.microsoft.com/office/word/2010/wordprocessingGroup" xmlns:wpi="http://schemas.microsoft.com/office/word/2010/wordprocessingInk" xmlns:wne="http://schemas.microsoft.com/office/word/2006/wordml" xmlns:wps="http://schemas.microsoft.com/office/word/2010/wordprocessingShape" mc:Ignorable="w14 w15 w16se wp14">
+<w:ftr xmlns:wpc="http://schemas.microsoft.com/office/word/2010/wordprocessingCanvas" xmlns:cx="http://schemas.microsoft.com/office/drawing/2014/chartex" xmlns:mc="http://schemas.openxmlformats.org/markup-compatibility/2006" xmlns:o="urn:schemas-microsoft-com:office:office" xmlns:r="http://schemas.openxmlformats.org/officeDocument/2006/relationships" xmlns:m="http://schemas.openxmlformats.org/officeDocument/2006/math" xmlns:v="urn:schemas-microsoft-com:vml" xmlns:wp14="http://schemas.microsoft.com/office/word/2010/wordprocessingDrawing" xmlns:wp="http://schemas.openxmlformats.org/drawingml/2006/wordprocessingDrawing" xmlns:w10="urn:schemas-microsoft-com:office:word" xmlns:w="http://schemas.openxmlformats.org/wordprocessingml/2006/main" xmlns:w14="http://schemas.microsoft.com/office/word/2010/wordml" xmlns:w15="http://schemas.microsoft.com/office/word/2012/wordml" xmlns:w16se="http://schemas.microsoft.com/office/word/2015/wordml/symex" xmlns:wpg="http://schemas.microsoft.com/office/word/2010/wordprocessingGroup" xmlns:wpi="http://schemas.microsoft.com/office/word/2010/wordprocessingInk" xmlns:wne="http://schemas.microsoft.com/office/word/2006/wordml" xmlns:wps="http://schemas.microsoft.com/office/word/2010/wordprocessingShape" mc:Ignorable="w14 w15 w16se wp14">
   <w:p>
     <w:pPr>
       <w:pStyle w:val="Footer"/>
@@ -1475,7 +1525,7 @@
 </file>
 
 <file path=word/footnotes.xml><?xml version="1.0" encoding="utf-8"?>
-<w:footnotes xmlns:wpc="http://schemas.microsoft.com/office/word/2010/wordprocessingCanvas" xmlns:cx="http://schemas.microsoft.com/office/drawing/2014/chartex" xmlns:cx1="http://schemas.microsoft.com/office/drawing/2015/9/8/chartex" xmlns:mc="http://schemas.openxmlformats.org/markup-compatibility/2006" xmlns:o="urn:schemas-microsoft-com:office:office" xmlns:r="http://schemas.openxmlformats.org/officeDocument/2006/relationships" xmlns:m="http://schemas.openxmlformats.org/officeDocument/2006/math" xmlns:v="urn:schemas-microsoft-com:vml" xmlns:wp14="http://schemas.microsoft.com/office/word/2010/wordprocessingDrawing" xmlns:wp="http://schemas.openxmlformats.org/drawingml/2006/wordprocessingDrawing" xmlns:w10="urn:schemas-microsoft-com:office:word" xmlns:w="http://schemas.openxmlformats.org/wordprocessingml/2006/main" xmlns:w14="http://schemas.microsoft.com/office/word/2010/wordml" xmlns:w15="http://schemas.microsoft.com/office/word/2012/wordml" xmlns:w16se="http://schemas.microsoft.com/office/word/2015/wordml/symex" xmlns:wpg="http://schemas.microsoft.com/office/word/2010/wordprocessingGroup" xmlns:wpi="http://schemas.microsoft.com/office/word/2010/wordprocessingInk" xmlns:wne="http://schemas.microsoft.com/office/word/2006/wordml" xmlns:wps="http://schemas.microsoft.com/office/word/2010/wordprocessingShape" mc:Ignorable="w14 w15 w16se wp14">
+<w:footnotes xmlns:wpc="http://schemas.microsoft.com/office/word/2010/wordprocessingCanvas" xmlns:cx="http://schemas.microsoft.com/office/drawing/2014/chartex" xmlns:mc="http://schemas.openxmlformats.org/markup-compatibility/2006" xmlns:o="urn:schemas-microsoft-com:office:office" xmlns:r="http://schemas.openxmlformats.org/officeDocument/2006/relationships" xmlns:m="http://schemas.openxmlformats.org/officeDocument/2006/math" xmlns:v="urn:schemas-microsoft-com:vml" xmlns:wp14="http://schemas.microsoft.com/office/word/2010/wordprocessingDrawing" xmlns:wp="http://schemas.openxmlformats.org/drawingml/2006/wordprocessingDrawing" xmlns:w10="urn:schemas-microsoft-com:office:word" xmlns:w="http://schemas.openxmlformats.org/wordprocessingml/2006/main" xmlns:w14="http://schemas.microsoft.com/office/word/2010/wordml" xmlns:w15="http://schemas.microsoft.com/office/word/2012/wordml" xmlns:w16se="http://schemas.microsoft.com/office/word/2015/wordml/symex" xmlns:wpg="http://schemas.microsoft.com/office/word/2010/wordprocessingGroup" xmlns:wpi="http://schemas.microsoft.com/office/word/2010/wordprocessingInk" xmlns:wne="http://schemas.microsoft.com/office/word/2006/wordml" xmlns:wps="http://schemas.microsoft.com/office/word/2010/wordprocessingShape" mc:Ignorable="w14 w15 w16se wp14">
   <w:footnote w:type="separator" w:id="-1">
     <w:p>
       <w:pPr>

</xml_diff>